<commit_message>
problem D E added
</commit_message>
<xml_diff>
--- a/ROUND 1/D/D.docx
+++ b/ROUND 1/D/D.docx
@@ -3,9 +3,672 @@
 <w:document xmlns:wpc="http://schemas.microsoft.com/office/word/2010/wordprocessingCanvas" xmlns:mc="http://schemas.openxmlformats.org/markup-compatibility/2006" xmlns:o="urn:schemas-microsoft-com:office:office" xmlns:r="http://schemas.openxmlformats.org/officeDocument/2006/relationships" xmlns:m="http://schemas.openxmlformats.org/officeDocument/2006/math" xmlns:v="urn:schemas-microsoft-com:vml" xmlns:wp14="http://schemas.microsoft.com/office/word/2010/wordprocessingDrawing" xmlns:wp="http://schemas.openxmlformats.org/drawingml/2006/wordprocessingDrawing" xmlns:w10="urn:schemas-microsoft-com:office:word" xmlns:w="http://schemas.openxmlformats.org/wordprocessingml/2006/main" xmlns:w14="http://schemas.microsoft.com/office/word/2010/wordml" xmlns:wpg="http://schemas.microsoft.com/office/word/2010/wordprocessingGroup" xmlns:wpi="http://schemas.microsoft.com/office/word/2010/wordprocessingInk" xmlns:wne="http://schemas.microsoft.com/office/word/2006/wordml" xmlns:wps="http://schemas.microsoft.com/office/word/2010/wordprocessingShape" mc:Ignorable="w14 wp14">
   <w:body>
     <w:p>
+      <w:pPr>
+        <w:spacing w:before="100" w:beforeAutospacing="1" w:line="240" w:lineRule="auto"/>
+        <w:contextualSpacing/>
+        <w:rPr>
+          <w:b/>
+          <w:sz w:val="32"/>
+          <w:szCs w:val="32"/>
+          <w:lang w:val="en-US"/>
+        </w:rPr>
+      </w:pPr>
       <w:bookmarkStart w:id="0" w:name="_GoBack"/>
-      <w:bookmarkEnd w:id="0"/>
-    </w:p>
+      <w:r>
+        <w:rPr>
+          <w:b/>
+          <w:sz w:val="32"/>
+          <w:szCs w:val="32"/>
+          <w:lang w:val="en-US"/>
+        </w:rPr>
+        <w:t>PROBLEM D: XÓA CHỮ SỐ</w:t>
+      </w:r>
+    </w:p>
+    <w:bookmarkEnd w:id="0"/>
+    <w:p>
+      <w:pPr>
+        <w:spacing w:before="100" w:beforeAutospacing="1" w:line="240" w:lineRule="auto"/>
+        <w:contextualSpacing/>
+        <w:rPr>
+          <w:lang w:val="en-US"/>
+        </w:rPr>
+      </w:pPr>
+    </w:p>
+    <w:p>
+      <w:pPr>
+        <w:spacing w:before="100" w:beforeAutospacing="1" w:line="240" w:lineRule="auto"/>
+        <w:contextualSpacing/>
+        <w:rPr>
+          <w:lang w:val="en-US"/>
+        </w:rPr>
+      </w:pPr>
+      <w:r>
+        <w:rPr>
+          <w:lang w:val="en-US"/>
+        </w:rPr>
+        <w:t>“Nâm có 1 số nguyên dương có n chữ số.</w:t>
+      </w:r>
+      <w:r>
+        <w:rPr>
+          <w:lang w:val="en-US"/>
+        </w:rPr>
+        <w:tab/>
+      </w:r>
+      <w:r>
+        <w:rPr>
+          <w:lang w:val="en-US"/>
+        </w:rPr>
+        <w:tab/>
+      </w:r>
+      <w:r>
+        <w:rPr>
+          <w:lang w:val="en-US"/>
+        </w:rPr>
+        <w:tab/>
+        <w:t>(1)</w:t>
+      </w:r>
+    </w:p>
+    <w:p>
+      <w:pPr>
+        <w:spacing w:before="100" w:beforeAutospacing="1" w:line="240" w:lineRule="auto"/>
+        <w:contextualSpacing/>
+        <w:rPr>
+          <w:lang w:val="en-US"/>
+        </w:rPr>
+      </w:pPr>
+      <w:r>
+        <w:rPr>
+          <w:lang w:val="en-US"/>
+        </w:rPr>
+        <w:t>Nâm biến đổi lần lượt n chữ số sang dạng nhị phân.</w:t>
+      </w:r>
+      <w:r>
+        <w:rPr>
+          <w:lang w:val="en-US"/>
+        </w:rPr>
+        <w:tab/>
+        <w:t>(2)</w:t>
+      </w:r>
+    </w:p>
+    <w:p>
+      <w:pPr>
+        <w:spacing w:before="100" w:beforeAutospacing="1" w:line="240" w:lineRule="auto"/>
+        <w:contextualSpacing/>
+        <w:rPr>
+          <w:lang w:val="en-US"/>
+        </w:rPr>
+      </w:pPr>
+      <w:r>
+        <w:rPr>
+          <w:lang w:val="en-US"/>
+        </w:rPr>
+        <w:t>Nâm có được số k sau khi biến đổi.</w:t>
+      </w:r>
+      <w:r>
+        <w:rPr>
+          <w:lang w:val="en-US"/>
+        </w:rPr>
+        <w:tab/>
+      </w:r>
+      <w:r>
+        <w:rPr>
+          <w:lang w:val="en-US"/>
+        </w:rPr>
+        <w:tab/>
+      </w:r>
+      <w:r>
+        <w:rPr>
+          <w:lang w:val="en-US"/>
+        </w:rPr>
+        <w:tab/>
+      </w:r>
+      <w:r>
+        <w:rPr>
+          <w:lang w:val="en-US"/>
+        </w:rPr>
+        <w:tab/>
+        <w:t>(3)</w:t>
+      </w:r>
+    </w:p>
+    <w:p>
+      <w:pPr>
+        <w:spacing w:before="100" w:beforeAutospacing="1" w:line="240" w:lineRule="auto"/>
+        <w:contextualSpacing/>
+        <w:rPr>
+          <w:lang w:val="en-US"/>
+        </w:rPr>
+      </w:pPr>
+      <w:r>
+        <w:rPr>
+          <w:lang w:val="en-US"/>
+        </w:rPr>
+        <w:t>Nâm thực hiện xóa n chữ số sau cùng của số k.”</w:t>
+      </w:r>
+      <w:r>
+        <w:rPr>
+          <w:lang w:val="en-US"/>
+        </w:rPr>
+        <w:tab/>
+      </w:r>
+      <w:r>
+        <w:rPr>
+          <w:lang w:val="en-US"/>
+        </w:rPr>
+        <w:tab/>
+        <w:t>(4)</w:t>
+      </w:r>
+    </w:p>
+    <w:p>
+      <w:pPr>
+        <w:spacing w:before="100" w:beforeAutospacing="1" w:line="240" w:lineRule="auto"/>
+        <w:contextualSpacing/>
+        <w:rPr>
+          <w:lang w:val="en-US"/>
+        </w:rPr>
+      </w:pPr>
+    </w:p>
+    <w:p>
+      <w:pPr>
+        <w:rPr>
+          <w:lang w:val="en-US"/>
+        </w:rPr>
+      </w:pPr>
+      <w:r>
+        <w:rPr>
+          <w:lang w:val="en-US"/>
+        </w:rPr>
+        <w:t>Ví dụ :</w:t>
+      </w:r>
+    </w:p>
+    <w:p>
+      <w:pPr>
+        <w:rPr>
+          <w:lang w:val="en-US"/>
+        </w:rPr>
+      </w:pPr>
+      <w:r>
+        <w:rPr>
+          <w:lang w:val="en-US"/>
+        </w:rPr>
+        <w:t xml:space="preserve">Bước 1: </w:t>
+      </w:r>
+      <w:r>
+        <w:rPr>
+          <w:lang w:val="en-US"/>
+        </w:rPr>
+        <w:tab/>
+        <w:t xml:space="preserve">Giả sử mình có số có 3 chữ số là 643 </w:t>
+      </w:r>
+      <w:r>
+        <w:rPr>
+          <w:lang w:val="en-US"/>
+        </w:rPr>
+        <w:tab/>
+      </w:r>
+    </w:p>
+    <w:p>
+      <w:pPr>
+        <w:rPr>
+          <w:lang w:val="en-US"/>
+        </w:rPr>
+      </w:pPr>
+      <w:r>
+        <w:rPr>
+          <w:lang w:val="en-US"/>
+        </w:rPr>
+        <w:t>Bước 2:</w:t>
+      </w:r>
+      <w:r>
+        <w:rPr>
+          <w:lang w:val="en-US"/>
+        </w:rPr>
+        <w:tab/>
+        <w:t>6 =&gt; 110 ;</w:t>
+      </w:r>
+      <w:r>
+        <w:rPr>
+          <w:lang w:val="en-US"/>
+        </w:rPr>
+        <w:tab/>
+        <w:t>4 =&gt; 100;</w:t>
+      </w:r>
+      <w:r>
+        <w:rPr>
+          <w:lang w:val="en-US"/>
+        </w:rPr>
+        <w:tab/>
+        <w:t>3=&gt;11</w:t>
+      </w:r>
+      <w:r>
+        <w:rPr>
+          <w:lang w:val="en-US"/>
+        </w:rPr>
+        <w:tab/>
+      </w:r>
+    </w:p>
+    <w:p>
+      <w:pPr>
+        <w:rPr>
+          <w:lang w:val="en-US"/>
+        </w:rPr>
+      </w:pPr>
+      <w:r>
+        <w:rPr>
+          <w:lang w:val="en-US"/>
+        </w:rPr>
+        <w:t xml:space="preserve">Bước 3: </w:t>
+      </w:r>
+      <w:r>
+        <w:rPr>
+          <w:lang w:val="en-US"/>
+        </w:rPr>
+        <w:tab/>
+        <w:t>Số mới 11010011</w:t>
+      </w:r>
+      <w:r>
+        <w:rPr>
+          <w:lang w:val="en-US"/>
+        </w:rPr>
+        <w:tab/>
+      </w:r>
+      <w:r>
+        <w:rPr>
+          <w:lang w:val="en-US"/>
+        </w:rPr>
+        <w:tab/>
+      </w:r>
+      <w:r>
+        <w:rPr>
+          <w:lang w:val="en-US"/>
+        </w:rPr>
+        <w:tab/>
+      </w:r>
+      <w:r>
+        <w:rPr>
+          <w:lang w:val="en-US"/>
+        </w:rPr>
+        <w:tab/>
+      </w:r>
+    </w:p>
+    <w:p>
+      <w:pPr>
+        <w:rPr>
+          <w:lang w:val="en-US"/>
+        </w:rPr>
+      </w:pPr>
+      <w:r>
+        <w:rPr>
+          <w:lang w:val="en-US"/>
+        </w:rPr>
+        <w:t xml:space="preserve">Bước 4: </w:t>
+      </w:r>
+      <w:r>
+        <w:rPr>
+          <w:lang w:val="en-US"/>
+        </w:rPr>
+        <w:tab/>
+        <w:t>Đáp án là 11010 (bị xóa 3 chữ số cuối)</w:t>
+      </w:r>
+    </w:p>
+    <w:p>
+      <w:pPr>
+        <w:rPr>
+          <w:lang w:val="en-US"/>
+        </w:rPr>
+      </w:pPr>
+    </w:p>
+    <w:p>
+      <w:pPr>
+        <w:rPr>
+          <w:lang w:val="en-US"/>
+        </w:rPr>
+      </w:pPr>
+      <w:r>
+        <w:rPr>
+          <w:lang w:val="en-US"/>
+        </w:rPr>
+        <w:t>Do học dốt văn và không có bạn gái nên cách diễn đạt cách biến đổi số của Nâm nó rất khô khan và chỉ tóm gọn trong 4 dòng (1)(2)(3)(4). Câu hỏi của Nâm là : Bạn hãy tìm số có n chữ số sao cho sau khi thực hiện phép đổi trên, ta có được kết quả lớn nhất; nếu có nhiều đáp án thì hãy lấy đáp án nhỏ nhất.</w:t>
+      </w:r>
+    </w:p>
+    <w:p>
+      <w:pPr>
+        <w:rPr>
+          <w:b/>
+          <w:lang w:val="en-US"/>
+        </w:rPr>
+      </w:pPr>
+      <w:r>
+        <w:rPr>
+          <w:b/>
+          <w:lang w:val="en-US"/>
+        </w:rPr>
+        <w:t>INPUT:</w:t>
+      </w:r>
+    </w:p>
+    <w:p>
+      <w:pPr>
+        <w:rPr>
+          <w:lang w:val="en-US"/>
+        </w:rPr>
+      </w:pPr>
+      <w:r>
+        <w:rPr>
+          <w:lang w:val="en-US"/>
+        </w:rPr>
+        <w:t xml:space="preserve">Dòng đầu chứa số nguyên T là số bộ test ( 1 </w:t>
+      </w:r>
+      <w:r>
+        <w:rPr>
+          <w:rFonts w:cs="Times New Roman"/>
+          <w:lang w:val="en-US"/>
+        </w:rPr>
+        <w:t xml:space="preserve">≤ T ≤ 1000 </w:t>
+      </w:r>
+      <w:r>
+        <w:rPr>
+          <w:lang w:val="en-US"/>
+        </w:rPr>
+        <w:t>)</w:t>
+      </w:r>
+    </w:p>
+    <w:p>
+      <w:pPr>
+        <w:rPr>
+          <w:lang w:val="en-US"/>
+        </w:rPr>
+      </w:pPr>
+      <w:r>
+        <w:rPr>
+          <w:lang w:val="en-US"/>
+        </w:rPr>
+        <w:t xml:space="preserve">T dòng, mỗi dòng chứa 1 số nguyên dương n (1 </w:t>
+      </w:r>
+      <w:r>
+        <w:rPr>
+          <w:rFonts w:cs="Times New Roman"/>
+          <w:lang w:val="en-US"/>
+        </w:rPr>
+        <w:t xml:space="preserve">≤ n ≤ </w:t>
+      </w:r>
+      <m:oMath>
+        <m:sSup>
+          <m:sSupPr>
+            <m:ctrlPr>
+              <w:rPr>
+                <w:rFonts w:ascii="Cambria Math" w:hAnsi="Cambria Math" w:cs="Times New Roman"/>
+                <w:i/>
+                <w:lang w:val="en-US"/>
+              </w:rPr>
+            </m:ctrlPr>
+          </m:sSupPr>
+          <m:e>
+            <m:r>
+              <w:rPr>
+                <w:rFonts w:ascii="Cambria Math" w:hAnsi="Cambria Math" w:cs="Times New Roman"/>
+                <w:lang w:val="en-US"/>
+              </w:rPr>
+              <m:t>10</m:t>
+            </m:r>
+          </m:e>
+          <m:sup>
+            <m:r>
+              <w:rPr>
+                <w:rFonts w:ascii="Cambria Math" w:hAnsi="Cambria Math" w:cs="Times New Roman"/>
+                <w:lang w:val="en-US"/>
+              </w:rPr>
+              <m:t>5</m:t>
+            </m:r>
+          </m:sup>
+        </m:sSup>
+      </m:oMath>
+      <w:r>
+        <w:rPr>
+          <w:rFonts w:cs="Times New Roman"/>
+          <w:lang w:val="en-US"/>
+        </w:rPr>
+        <w:t xml:space="preserve"> </w:t>
+      </w:r>
+      <w:r>
+        <w:rPr>
+          <w:lang w:val="en-US"/>
+        </w:rPr>
+        <w:t>)</w:t>
+      </w:r>
+    </w:p>
+    <w:p>
+      <w:pPr>
+        <w:rPr>
+          <w:lang w:val="en-US"/>
+        </w:rPr>
+      </w:pPr>
+    </w:p>
+    <w:p>
+      <w:pPr>
+        <w:rPr>
+          <w:b/>
+          <w:lang w:val="en-US"/>
+        </w:rPr>
+      </w:pPr>
+      <w:r>
+        <w:rPr>
+          <w:b/>
+          <w:lang w:val="en-US"/>
+        </w:rPr>
+        <w:t>OUTPUT:</w:t>
+      </w:r>
+    </w:p>
+    <w:p>
+      <w:pPr>
+        <w:rPr>
+          <w:lang w:val="en-US"/>
+        </w:rPr>
+      </w:pPr>
+      <w:r>
+        <w:rPr>
+          <w:lang w:val="en-US"/>
+        </w:rPr>
+        <w:t>T dòng, mỗi dòng là đáp án ứng với mỗi bộ test.</w:t>
+      </w:r>
+    </w:p>
+    <w:tbl>
+      <w:tblPr>
+        <w:tblStyle w:val="TableGrid"/>
+        <w:tblW w:w="0" w:type="auto"/>
+        <w:tblLook w:val="04A0" w:firstRow="1" w:lastRow="0" w:firstColumn="1" w:lastColumn="0" w:noHBand="0" w:noVBand="1"/>
+      </w:tblPr>
+      <w:tblGrid>
+        <w:gridCol w:w="4621"/>
+        <w:gridCol w:w="4621"/>
+      </w:tblGrid>
+      <w:tr>
+        <w:tc>
+          <w:tcPr>
+            <w:tcW w:w="4621" w:type="dxa"/>
+            <w:tcBorders>
+              <w:top w:val="single" w:sz="4" w:space="0" w:color="auto"/>
+              <w:left w:val="single" w:sz="4" w:space="0" w:color="auto"/>
+              <w:bottom w:val="single" w:sz="4" w:space="0" w:color="auto"/>
+              <w:right w:val="single" w:sz="4" w:space="0" w:color="auto"/>
+            </w:tcBorders>
+            <w:hideMark/>
+          </w:tcPr>
+          <w:p>
+            <w:pPr>
+              <w:rPr>
+                <w:rFonts w:asciiTheme="minorHAnsi" w:hAnsiTheme="minorHAnsi" w:cstheme="minorHAnsi"/>
+                <w:b/>
+                <w:lang w:val="en-US"/>
+              </w:rPr>
+            </w:pPr>
+            <w:r>
+              <w:rPr>
+                <w:rFonts w:asciiTheme="minorHAnsi" w:hAnsiTheme="minorHAnsi" w:cstheme="minorHAnsi"/>
+                <w:b/>
+                <w:lang w:val="en-US"/>
+              </w:rPr>
+              <w:t>INPUT</w:t>
+            </w:r>
+          </w:p>
+        </w:tc>
+        <w:tc>
+          <w:tcPr>
+            <w:tcW w:w="4621" w:type="dxa"/>
+            <w:tcBorders>
+              <w:top w:val="single" w:sz="4" w:space="0" w:color="auto"/>
+              <w:left w:val="single" w:sz="4" w:space="0" w:color="auto"/>
+              <w:bottom w:val="single" w:sz="4" w:space="0" w:color="auto"/>
+              <w:right w:val="single" w:sz="4" w:space="0" w:color="auto"/>
+            </w:tcBorders>
+            <w:hideMark/>
+          </w:tcPr>
+          <w:p>
+            <w:pPr>
+              <w:rPr>
+                <w:rFonts w:asciiTheme="minorHAnsi" w:hAnsiTheme="minorHAnsi" w:cstheme="minorHAnsi"/>
+                <w:b/>
+                <w:lang w:val="en-US"/>
+              </w:rPr>
+            </w:pPr>
+            <w:r>
+              <w:rPr>
+                <w:rFonts w:asciiTheme="minorHAnsi" w:hAnsiTheme="minorHAnsi" w:cstheme="minorHAnsi"/>
+                <w:b/>
+                <w:lang w:val="en-US"/>
+              </w:rPr>
+              <w:t>OUTPUT</w:t>
+            </w:r>
+          </w:p>
+        </w:tc>
+      </w:tr>
+      <w:tr>
+        <w:trPr>
+          <w:trHeight w:val="986"/>
+        </w:trPr>
+        <w:tc>
+          <w:tcPr>
+            <w:tcW w:w="4621" w:type="dxa"/>
+            <w:tcBorders>
+              <w:top w:val="single" w:sz="4" w:space="0" w:color="auto"/>
+              <w:left w:val="single" w:sz="4" w:space="0" w:color="auto"/>
+              <w:bottom w:val="single" w:sz="4" w:space="0" w:color="auto"/>
+              <w:right w:val="single" w:sz="4" w:space="0" w:color="auto"/>
+            </w:tcBorders>
+            <w:hideMark/>
+          </w:tcPr>
+          <w:p>
+            <w:pPr>
+              <w:rPr>
+                <w:lang w:val="en-US"/>
+              </w:rPr>
+            </w:pPr>
+            <w:r>
+              <w:rPr>
+                <w:lang w:val="en-US"/>
+              </w:rPr>
+              <w:t>3</w:t>
+            </w:r>
+          </w:p>
+          <w:p>
+            <w:pPr>
+              <w:rPr>
+                <w:lang w:val="en-US"/>
+              </w:rPr>
+            </w:pPr>
+            <w:r>
+              <w:rPr>
+                <w:lang w:val="en-US"/>
+              </w:rPr>
+              <w:t>5</w:t>
+            </w:r>
+          </w:p>
+          <w:p>
+            <w:pPr>
+              <w:rPr>
+                <w:lang w:val="en-US"/>
+              </w:rPr>
+            </w:pPr>
+            <w:r>
+              <w:rPr>
+                <w:lang w:val="en-US"/>
+              </w:rPr>
+              <w:t>4</w:t>
+            </w:r>
+          </w:p>
+          <w:p>
+            <w:pPr>
+              <w:rPr>
+                <w:lang w:val="en-US"/>
+              </w:rPr>
+            </w:pPr>
+            <w:r>
+              <w:rPr>
+                <w:lang w:val="en-US"/>
+              </w:rPr>
+              <w:t>12</w:t>
+            </w:r>
+          </w:p>
+        </w:tc>
+        <w:tc>
+          <w:tcPr>
+            <w:tcW w:w="4621" w:type="dxa"/>
+            <w:tcBorders>
+              <w:top w:val="single" w:sz="4" w:space="0" w:color="auto"/>
+              <w:left w:val="single" w:sz="4" w:space="0" w:color="auto"/>
+              <w:bottom w:val="single" w:sz="4" w:space="0" w:color="auto"/>
+              <w:right w:val="single" w:sz="4" w:space="0" w:color="auto"/>
+            </w:tcBorders>
+            <w:hideMark/>
+          </w:tcPr>
+          <w:p>
+            <w:pPr>
+              <w:rPr>
+                <w:lang w:val="en-US"/>
+              </w:rPr>
+            </w:pPr>
+            <w:r>
+              <w:rPr>
+                <w:lang w:val="en-US"/>
+              </w:rPr>
+              <w:t>99988</w:t>
+            </w:r>
+          </w:p>
+          <w:p>
+            <w:pPr>
+              <w:rPr>
+                <w:lang w:val="en-US"/>
+              </w:rPr>
+            </w:pPr>
+            <w:r>
+              <w:rPr>
+                <w:lang w:val="en-US"/>
+              </w:rPr>
+              <w:t>9998</w:t>
+            </w:r>
+          </w:p>
+          <w:p>
+            <w:pPr>
+              <w:rPr>
+                <w:lang w:val="en-US"/>
+              </w:rPr>
+            </w:pPr>
+            <w:r>
+              <w:rPr>
+                <w:lang w:val="en-US"/>
+              </w:rPr>
+              <w:t>999999999888</w:t>
+            </w:r>
+          </w:p>
+        </w:tc>
+      </w:tr>
+    </w:tbl>
+    <w:p>
+      <w:pPr>
+        <w:rPr>
+          <w:lang w:val="en-US"/>
+        </w:rPr>
+      </w:pPr>
+    </w:p>
+    <w:p/>
     <w:sectPr>
       <w:pgSz w:w="11906" w:h="16838"/>
       <w:pgMar w:top="1440" w:right="1440" w:bottom="1440" w:left="1440" w:header="708" w:footer="708" w:gutter="0"/>
@@ -203,54 +866,60 @@
     <w:semiHidden/>
     <w:unhideWhenUsed/>
   </w:style>
-  <w:style w:type="paragraph" w:styleId="HTMLPreformatted">
-    <w:name w:val="HTML Preformatted"/>
+  <w:style w:type="table" w:styleId="TableGrid">
+    <w:name w:val="Table Grid"/>
+    <w:basedOn w:val="TableNormal"/>
+    <w:uiPriority w:val="59"/>
+    <w:rsid w:val="00DC5318"/>
+    <w:pPr>
+      <w:spacing w:after="0" w:line="240" w:lineRule="auto"/>
+    </w:pPr>
+    <w:tblPr>
+      <w:tblInd w:w="0" w:type="dxa"/>
+      <w:tblBorders>
+        <w:top w:val="single" w:sz="4" w:space="0" w:color="auto"/>
+        <w:left w:val="single" w:sz="4" w:space="0" w:color="auto"/>
+        <w:bottom w:val="single" w:sz="4" w:space="0" w:color="auto"/>
+        <w:right w:val="single" w:sz="4" w:space="0" w:color="auto"/>
+        <w:insideH w:val="single" w:sz="4" w:space="0" w:color="auto"/>
+        <w:insideV w:val="single" w:sz="4" w:space="0" w:color="auto"/>
+      </w:tblBorders>
+      <w:tblCellMar>
+        <w:top w:w="0" w:type="dxa"/>
+        <w:left w:w="108" w:type="dxa"/>
+        <w:bottom w:w="0" w:type="dxa"/>
+        <w:right w:w="108" w:type="dxa"/>
+      </w:tblCellMar>
+    </w:tblPr>
+  </w:style>
+  <w:style w:type="paragraph" w:styleId="BalloonText">
+    <w:name w:val="Balloon Text"/>
     <w:basedOn w:val="Normal"/>
-    <w:link w:val="HTMLPreformattedChar"/>
+    <w:link w:val="BalloonTextChar"/>
     <w:uiPriority w:val="99"/>
     <w:semiHidden/>
     <w:unhideWhenUsed/>
-    <w:rsid w:val="006B6AC2"/>
+    <w:rsid w:val="00DC5318"/>
     <w:pPr>
-      <w:tabs>
-        <w:tab w:val="left" w:pos="916"/>
-        <w:tab w:val="left" w:pos="1832"/>
-        <w:tab w:val="left" w:pos="2748"/>
-        <w:tab w:val="left" w:pos="3664"/>
-        <w:tab w:val="left" w:pos="4580"/>
-        <w:tab w:val="left" w:pos="5496"/>
-        <w:tab w:val="left" w:pos="6412"/>
-        <w:tab w:val="left" w:pos="7328"/>
-        <w:tab w:val="left" w:pos="8244"/>
-        <w:tab w:val="left" w:pos="9160"/>
-        <w:tab w:val="left" w:pos="10076"/>
-        <w:tab w:val="left" w:pos="10992"/>
-        <w:tab w:val="left" w:pos="11908"/>
-        <w:tab w:val="left" w:pos="12824"/>
-        <w:tab w:val="left" w:pos="13740"/>
-        <w:tab w:val="left" w:pos="14656"/>
-      </w:tabs>
       <w:spacing w:after="0" w:line="240" w:lineRule="auto"/>
     </w:pPr>
     <w:rPr>
-      <w:rFonts w:ascii="Courier New" w:eastAsia="Times New Roman" w:hAnsi="Courier New" w:cs="Courier New"/>
-      <w:sz w:val="20"/>
-      <w:szCs w:val="20"/>
-      <w:lang w:eastAsia="vi-VN"/>
+      <w:rFonts w:ascii="Tahoma" w:hAnsi="Tahoma" w:cs="Tahoma"/>
+      <w:sz w:val="16"/>
+      <w:szCs w:val="16"/>
     </w:rPr>
   </w:style>
-  <w:style w:type="character" w:customStyle="1" w:styleId="HTMLPreformattedChar">
-    <w:name w:val="HTML Preformatted Char"/>
+  <w:style w:type="character" w:customStyle="1" w:styleId="BalloonTextChar">
+    <w:name w:val="Balloon Text Char"/>
     <w:basedOn w:val="DefaultParagraphFont"/>
-    <w:link w:val="HTMLPreformatted"/>
+    <w:link w:val="BalloonText"/>
     <w:uiPriority w:val="99"/>
     <w:semiHidden/>
-    <w:rsid w:val="006B6AC2"/>
+    <w:rsid w:val="00DC5318"/>
     <w:rPr>
-      <w:rFonts w:ascii="Courier New" w:eastAsia="Times New Roman" w:hAnsi="Courier New" w:cs="Courier New"/>
-      <w:sz w:val="20"/>
-      <w:szCs w:val="20"/>
-      <w:lang w:eastAsia="vi-VN"/>
+      <w:rFonts w:ascii="Tahoma" w:hAnsi="Tahoma" w:cs="Tahoma"/>
+      <w:sz w:val="16"/>
+      <w:szCs w:val="16"/>
     </w:rPr>
   </w:style>
 </w:styles>
@@ -443,54 +1112,60 @@
     <w:semiHidden/>
     <w:unhideWhenUsed/>
   </w:style>
-  <w:style w:type="paragraph" w:styleId="HTMLPreformatted">
-    <w:name w:val="HTML Preformatted"/>
+  <w:style w:type="table" w:styleId="TableGrid">
+    <w:name w:val="Table Grid"/>
+    <w:basedOn w:val="TableNormal"/>
+    <w:uiPriority w:val="59"/>
+    <w:rsid w:val="00DC5318"/>
+    <w:pPr>
+      <w:spacing w:after="0" w:line="240" w:lineRule="auto"/>
+    </w:pPr>
+    <w:tblPr>
+      <w:tblInd w:w="0" w:type="dxa"/>
+      <w:tblBorders>
+        <w:top w:val="single" w:sz="4" w:space="0" w:color="auto"/>
+        <w:left w:val="single" w:sz="4" w:space="0" w:color="auto"/>
+        <w:bottom w:val="single" w:sz="4" w:space="0" w:color="auto"/>
+        <w:right w:val="single" w:sz="4" w:space="0" w:color="auto"/>
+        <w:insideH w:val="single" w:sz="4" w:space="0" w:color="auto"/>
+        <w:insideV w:val="single" w:sz="4" w:space="0" w:color="auto"/>
+      </w:tblBorders>
+      <w:tblCellMar>
+        <w:top w:w="0" w:type="dxa"/>
+        <w:left w:w="108" w:type="dxa"/>
+        <w:bottom w:w="0" w:type="dxa"/>
+        <w:right w:w="108" w:type="dxa"/>
+      </w:tblCellMar>
+    </w:tblPr>
+  </w:style>
+  <w:style w:type="paragraph" w:styleId="BalloonText">
+    <w:name w:val="Balloon Text"/>
     <w:basedOn w:val="Normal"/>
-    <w:link w:val="HTMLPreformattedChar"/>
+    <w:link w:val="BalloonTextChar"/>
     <w:uiPriority w:val="99"/>
     <w:semiHidden/>
     <w:unhideWhenUsed/>
-    <w:rsid w:val="006B6AC2"/>
+    <w:rsid w:val="00DC5318"/>
     <w:pPr>
-      <w:tabs>
-        <w:tab w:val="left" w:pos="916"/>
-        <w:tab w:val="left" w:pos="1832"/>
-        <w:tab w:val="left" w:pos="2748"/>
-        <w:tab w:val="left" w:pos="3664"/>
-        <w:tab w:val="left" w:pos="4580"/>
-        <w:tab w:val="left" w:pos="5496"/>
-        <w:tab w:val="left" w:pos="6412"/>
-        <w:tab w:val="left" w:pos="7328"/>
-        <w:tab w:val="left" w:pos="8244"/>
-        <w:tab w:val="left" w:pos="9160"/>
-        <w:tab w:val="left" w:pos="10076"/>
-        <w:tab w:val="left" w:pos="10992"/>
-        <w:tab w:val="left" w:pos="11908"/>
-        <w:tab w:val="left" w:pos="12824"/>
-        <w:tab w:val="left" w:pos="13740"/>
-        <w:tab w:val="left" w:pos="14656"/>
-      </w:tabs>
       <w:spacing w:after="0" w:line="240" w:lineRule="auto"/>
     </w:pPr>
     <w:rPr>
-      <w:rFonts w:ascii="Courier New" w:eastAsia="Times New Roman" w:hAnsi="Courier New" w:cs="Courier New"/>
-      <w:sz w:val="20"/>
-      <w:szCs w:val="20"/>
-      <w:lang w:eastAsia="vi-VN"/>
+      <w:rFonts w:ascii="Tahoma" w:hAnsi="Tahoma" w:cs="Tahoma"/>
+      <w:sz w:val="16"/>
+      <w:szCs w:val="16"/>
     </w:rPr>
   </w:style>
-  <w:style w:type="character" w:customStyle="1" w:styleId="HTMLPreformattedChar">
-    <w:name w:val="HTML Preformatted Char"/>
+  <w:style w:type="character" w:customStyle="1" w:styleId="BalloonTextChar">
+    <w:name w:val="Balloon Text Char"/>
     <w:basedOn w:val="DefaultParagraphFont"/>
-    <w:link w:val="HTMLPreformatted"/>
+    <w:link w:val="BalloonText"/>
     <w:uiPriority w:val="99"/>
     <w:semiHidden/>
-    <w:rsid w:val="006B6AC2"/>
+    <w:rsid w:val="00DC5318"/>
     <w:rPr>
-      <w:rFonts w:ascii="Courier New" w:eastAsia="Times New Roman" w:hAnsi="Courier New" w:cs="Courier New"/>
-      <w:sz w:val="20"/>
-      <w:szCs w:val="20"/>
-      <w:lang w:eastAsia="vi-VN"/>
+      <w:rFonts w:ascii="Tahoma" w:hAnsi="Tahoma" w:cs="Tahoma"/>
+      <w:sz w:val="16"/>
+      <w:szCs w:val="16"/>
     </w:rPr>
   </w:style>
 </w:styles>

</xml_diff>